<commit_message>
added  test 10th frame strike test
</commit_message>
<xml_diff>
--- a/Test plan.docx
+++ b/Test plan.docx
@@ -68,20 +68,24 @@
         </w:numPr>
       </w:pPr>
       <w:r>
-        <w:t>Data Validation (if applicable): Ensuring the system handles out-of-range inputs gracefully.</w:t>
-      </w:r>
-    </w:p>
-    <w:p>
-      <w:r>
-        <w:t xml:space="preserve">Out of scope for this project </w:t>
-      </w:r>
-      <w:proofErr w:type="gramStart"/>
-      <w:r>
-        <w:t>at the moment</w:t>
-      </w:r>
-      <w:proofErr w:type="gramEnd"/>
-      <w:r>
-        <w:t xml:space="preserve"> are any front-end interfaces, database interactions, or advanced performance testing. I will focus solely on the backend Python logic provided.</w:t>
+        <w:t>Data Validation</w:t>
+      </w:r>
+      <w:r>
+        <w:t xml:space="preserve">: </w:t>
+      </w:r>
+      <w:r>
+        <w:t xml:space="preserve">Ensuring the system handles out-of-range inputs </w:t>
+      </w:r>
+      <w:r>
+        <w:t>well</w:t>
+      </w:r>
+      <w:r>
+        <w:t>.</w:t>
+      </w:r>
+    </w:p>
+    <w:p>
+      <w:r>
+        <w:t>Out of scope for this project at the moment are any front-end interfaces, database interactions, or advanced performance testing. I will focus solely on the backend Python logic provided.</w:t>
       </w:r>
     </w:p>
     <w:p>
@@ -178,7 +182,6 @@
         </w:numPr>
       </w:pPr>
       <w:r>
-        <w:lastRenderedPageBreak/>
         <w:t>White-Box Testing: I'll look at the internal logic and ensure each function behaves correctly given a range of valid and invalid inputs.</w:t>
       </w:r>
     </w:p>
@@ -190,6 +193,7 @@
         </w:numPr>
       </w:pPr>
       <w:r>
+        <w:lastRenderedPageBreak/>
         <w:t>Manual Verification: For any unusual scenarios (e.g., multiple consecutive strikes), I might also run manual checks alongside the automated tests to confirm outcomes.</w:t>
       </w:r>
     </w:p>
@@ -217,7 +221,7 @@
         </w:numPr>
       </w:pPr>
       <w:r>
-        <w:t>Hardware/OS: I’ll be running the tests on my local machine (Windows or macOS), but the code should be platform-independent for Python 3.8+.</w:t>
+        <w:t>Hardware/OS: I’ll be running the tests on my local machine (Windows), but the code should be platform-independent for Python 3.8+.</w:t>
       </w:r>
     </w:p>
     <w:p>
@@ -239,7 +243,7 @@
         </w:numPr>
       </w:pPr>
       <w:r>
-        <w:t>Python 3.x (preferably 3.8 or above)</w:t>
+        <w:t>Python 3</w:t>
       </w:r>
     </w:p>
     <w:p>
@@ -266,7 +270,7 @@
         </w:numPr>
       </w:pPr>
       <w:r>
-        <w:t>coverage.py for measuring test coverage (optional but recommended)</w:t>
+        <w:t xml:space="preserve">coverage.py for measuring test coverage </w:t>
       </w:r>
     </w:p>
     <w:p>
@@ -408,7 +412,6 @@
         </w:numPr>
       </w:pPr>
       <w:r>
-        <w:lastRenderedPageBreak/>
         <w:t>Generate coverage reports.</w:t>
       </w:r>
     </w:p>
@@ -420,6 +423,7 @@
         </w:numPr>
       </w:pPr>
       <w:r>
+        <w:lastRenderedPageBreak/>
         <w:t>Complete documentation and summary report.</w:t>
       </w:r>
     </w:p>
@@ -501,15 +505,7 @@
         </w:numPr>
       </w:pPr>
       <w:r>
-        <w:t xml:space="preserve">Test Execution &amp; Bug Tracking: I’ll run tests regularly, track issues in a simple spreadsheet or Git issue </w:t>
-      </w:r>
-      <w:proofErr w:type="gramStart"/>
-      <w:r>
-        <w:t>tracker, and</w:t>
-      </w:r>
-      <w:proofErr w:type="gramEnd"/>
-      <w:r>
-        <w:t xml:space="preserve"> verify the fixes.</w:t>
+        <w:t>Test Execution &amp; Bug Tracking: I’ll run tests regularly, track issues in a simple spreadsheet or Git issue tracker, and verify the fixes.</w:t>
       </w:r>
     </w:p>
     <w:p>
@@ -2146,6 +2142,7 @@
   <w:style w:type="character" w:default="1" w:styleId="DefaultParagraphFont">
     <w:name w:val="Default Paragraph Font"/>
     <w:uiPriority w:val="1"/>
+    <w:semiHidden/>
     <w:unhideWhenUsed/>
   </w:style>
   <w:style w:type="table" w:default="1" w:styleId="TableNormal">

</xml_diff>